<commit_message>
feat: A+ en pdf
</commit_message>
<xml_diff>
--- a/D11 - Acceptance testing/Item 8/Report A+ miguel.docx
+++ b/D11 - Acceptance testing/Item 8/Report A+ miguel.docx
@@ -4,28 +4,1260 @@
   <w:body>
     <w:p>
       <w:pPr>
-        <w:autoSpaceDE w:val="0"/>
-        <w:autoSpaceDN w:val="0"/>
-        <w:adjustRightInd w:val="0"/>
-        <w:spacing w:after="0" w:line="240" w:lineRule="auto"/>
-        <w:rPr>
-          <w:rFonts w:cstheme="minorHAnsi"/>
-          <w:color w:val="2F5497"/>
-          <w:sz w:val="32"/>
-          <w:szCs w:val="32"/>
-        </w:rPr>
-      </w:pPr>
-      <w:r>
-        <w:rPr>
-          <w:rFonts w:cstheme="minorHAnsi"/>
-          <w:color w:val="2F5497"/>
-          <w:sz w:val="32"/>
-          <w:szCs w:val="32"/>
-        </w:rPr>
-        <w:t>Introducción</w:t>
+        <w:spacing w:after="0" w:line="240" w:lineRule="auto"/>
+        <w:rPr>
+          <w:rFonts w:ascii="Times New Roman" w:eastAsia="Times New Roman" w:hAnsi="Times New Roman" w:cs="Times New Roman"/>
+          <w:sz w:val="24"/>
+          <w:szCs w:val="24"/>
+          <w:lang w:eastAsia="es-ES"/>
+        </w:rPr>
+      </w:pPr>
+    </w:p>
+    <w:p>
+      <w:pPr>
+        <w:spacing w:after="0" w:line="240" w:lineRule="auto"/>
+        <w:jc w:val="center"/>
+        <w:rPr>
+          <w:rFonts w:ascii="Times New Roman" w:eastAsia="Times New Roman" w:hAnsi="Times New Roman" w:cs="Times New Roman"/>
+          <w:sz w:val="24"/>
+          <w:szCs w:val="24"/>
+          <w:lang w:eastAsia="es-ES"/>
+        </w:rPr>
+      </w:pPr>
+      <w:r>
+        <w:rPr>
+          <w:rFonts w:ascii="Arial" w:eastAsia="Times New Roman" w:hAnsi="Arial" w:cs="Arial"/>
+          <w:noProof/>
+          <w:color w:val="000000"/>
+          <w:lang w:eastAsia="es-ES"/>
+        </w:rPr>
+        <w:drawing>
+          <wp:inline distT="0" distB="0" distL="0" distR="0">
+            <wp:extent cx="3486150" cy="3057525"/>
+            <wp:effectExtent l="0" t="0" r="0" b="9525"/>
+            <wp:docPr id="1" name="Imagen 1" descr="https://lh6.googleusercontent.com/h5OsJ00SPsnsKAJjkjAOVWotfAjN6Ocqkx6pSIdEsrKQ10FUaonGEiR6BO0PGEAW_xAXELKGrI2R8BH6ddnBaUFKZazCi1RO_23XSjxQGadqFGNhj7y3auLMadfKj19tPZ_AYHs"/>
+            <wp:cNvGraphicFramePr>
+              <a:graphicFrameLocks xmlns:a="http://schemas.openxmlformats.org/drawingml/2006/main" noChangeAspect="1"/>
+            </wp:cNvGraphicFramePr>
+            <a:graphic xmlns:a="http://schemas.openxmlformats.org/drawingml/2006/main">
+              <a:graphicData uri="http://schemas.openxmlformats.org/drawingml/2006/picture">
+                <pic:pic xmlns:pic="http://schemas.openxmlformats.org/drawingml/2006/picture">
+                  <pic:nvPicPr>
+                    <pic:cNvPr id="0" name="Picture 1" descr="https://lh6.googleusercontent.com/h5OsJ00SPsnsKAJjkjAOVWotfAjN6Ocqkx6pSIdEsrKQ10FUaonGEiR6BO0PGEAW_xAXELKGrI2R8BH6ddnBaUFKZazCi1RO_23XSjxQGadqFGNhj7y3auLMadfKj19tPZ_AYHs"/>
+                    <pic:cNvPicPr>
+                      <a:picLocks noChangeAspect="1" noChangeArrowheads="1"/>
+                    </pic:cNvPicPr>
+                  </pic:nvPicPr>
+                  <pic:blipFill>
+                    <a:blip r:embed="rId8">
+                      <a:extLst>
+                        <a:ext uri="{28A0092B-C50C-407E-A947-70E740481C1C}">
+                          <a14:useLocalDpi xmlns:a14="http://schemas.microsoft.com/office/drawing/2010/main" val="0"/>
+                        </a:ext>
+                      </a:extLst>
+                    </a:blip>
+                    <a:srcRect/>
+                    <a:stretch>
+                      <a:fillRect/>
+                    </a:stretch>
+                  </pic:blipFill>
+                  <pic:spPr bwMode="auto">
+                    <a:xfrm>
+                      <a:off x="0" y="0"/>
+                      <a:ext cx="3486150" cy="3057525"/>
+                    </a:xfrm>
+                    <a:prstGeom prst="rect">
+                      <a:avLst/>
+                    </a:prstGeom>
+                    <a:noFill/>
+                    <a:ln>
+                      <a:noFill/>
+                    </a:ln>
+                  </pic:spPr>
+                </pic:pic>
+              </a:graphicData>
+            </a:graphic>
+          </wp:inline>
+        </w:drawing>
+      </w:r>
+    </w:p>
+    <w:p>
+      <w:pPr>
+        <w:spacing w:after="240" w:line="240" w:lineRule="auto"/>
+        <w:rPr>
+          <w:rFonts w:ascii="Times New Roman" w:eastAsia="Times New Roman" w:hAnsi="Times New Roman" w:cs="Times New Roman"/>
+          <w:sz w:val="24"/>
+          <w:szCs w:val="24"/>
+          <w:lang w:eastAsia="es-ES"/>
+        </w:rPr>
+      </w:pPr>
+    </w:p>
+    <w:p>
+      <w:pPr>
+        <w:spacing w:after="0" w:line="240" w:lineRule="auto"/>
+        <w:jc w:val="center"/>
+        <w:rPr>
+          <w:rFonts w:ascii="Times New Roman" w:eastAsia="Times New Roman" w:hAnsi="Times New Roman" w:cs="Times New Roman"/>
+          <w:sz w:val="24"/>
+          <w:szCs w:val="24"/>
+          <w:lang w:eastAsia="es-ES"/>
+        </w:rPr>
+      </w:pPr>
+      <w:r>
+        <w:rPr>
+          <w:rFonts w:ascii="Arial" w:eastAsia="Times New Roman" w:hAnsi="Arial" w:cs="Arial"/>
+          <w:color w:val="000000"/>
+          <w:lang w:eastAsia="es-ES"/>
+        </w:rPr>
+        <w:tab/>
+        <w:t xml:space="preserve"> </w:t>
+      </w:r>
+      <w:r>
+        <w:rPr>
+          <w:rFonts w:ascii="Arial" w:eastAsia="Times New Roman" w:hAnsi="Arial" w:cs="Arial"/>
+          <w:color w:val="000000"/>
+          <w:lang w:eastAsia="es-ES"/>
+        </w:rPr>
+        <w:tab/>
+        <w:t xml:space="preserve"> </w:t>
+      </w:r>
+      <w:r>
+        <w:rPr>
+          <w:rFonts w:ascii="Arial" w:eastAsia="Times New Roman" w:hAnsi="Arial" w:cs="Arial"/>
+          <w:color w:val="000000"/>
+          <w:lang w:eastAsia="es-ES"/>
+        </w:rPr>
+        <w:tab/>
+      </w:r>
+    </w:p>
+    <w:p>
+      <w:pPr>
+        <w:spacing w:after="0" w:line="240" w:lineRule="auto"/>
+        <w:jc w:val="center"/>
+        <w:rPr>
+          <w:rFonts w:ascii="Times New Roman" w:eastAsia="Times New Roman" w:hAnsi="Times New Roman" w:cs="Times New Roman"/>
+          <w:sz w:val="24"/>
+          <w:szCs w:val="24"/>
+          <w:lang w:eastAsia="es-ES"/>
+        </w:rPr>
+      </w:pPr>
+      <w:r>
+        <w:rPr>
+          <w:rFonts w:ascii="Arial" w:eastAsia="Times New Roman" w:hAnsi="Arial" w:cs="Arial"/>
+          <w:color w:val="E69138"/>
+          <w:sz w:val="60"/>
+          <w:szCs w:val="60"/>
+          <w:lang w:eastAsia="es-ES"/>
+        </w:rPr>
+        <w:t>Pruebas de rendimiento</w:t>
+      </w:r>
+    </w:p>
+    <w:p>
+      <w:pPr>
+        <w:spacing w:after="0" w:line="240" w:lineRule="auto"/>
+        <w:jc w:val="center"/>
+        <w:rPr>
+          <w:rFonts w:ascii="Times New Roman" w:eastAsia="Times New Roman" w:hAnsi="Times New Roman" w:cs="Times New Roman"/>
+          <w:sz w:val="24"/>
+          <w:szCs w:val="24"/>
+          <w:lang w:eastAsia="es-ES"/>
+        </w:rPr>
+      </w:pPr>
+      <w:proofErr w:type="spellStart"/>
+      <w:r>
+        <w:rPr>
+          <w:rFonts w:ascii="Arial" w:eastAsia="Times New Roman" w:hAnsi="Arial" w:cs="Arial"/>
+          <w:color w:val="E69138"/>
+          <w:sz w:val="60"/>
+          <w:szCs w:val="60"/>
+          <w:lang w:eastAsia="es-ES"/>
+        </w:rPr>
+        <w:t>Acme-Newspaper</w:t>
+      </w:r>
+      <w:proofErr w:type="spellEnd"/>
+    </w:p>
+    <w:p>
+      <w:pPr>
+        <w:spacing w:after="240" w:line="240" w:lineRule="auto"/>
+        <w:rPr>
+          <w:rFonts w:ascii="Times New Roman" w:eastAsia="Times New Roman" w:hAnsi="Times New Roman" w:cs="Times New Roman"/>
+          <w:sz w:val="24"/>
+          <w:szCs w:val="24"/>
+          <w:lang w:eastAsia="es-ES"/>
+        </w:rPr>
+      </w:pPr>
+      <w:r>
+        <w:rPr>
+          <w:rFonts w:ascii="Times New Roman" w:eastAsia="Times New Roman" w:hAnsi="Times New Roman" w:cs="Times New Roman"/>
+          <w:sz w:val="24"/>
+          <w:szCs w:val="24"/>
+          <w:lang w:eastAsia="es-ES"/>
+        </w:rPr>
+        <w:br/>
+      </w:r>
+      <w:r>
+        <w:rPr>
+          <w:rFonts w:ascii="Times New Roman" w:eastAsia="Times New Roman" w:hAnsi="Times New Roman" w:cs="Times New Roman"/>
+          <w:sz w:val="24"/>
+          <w:szCs w:val="24"/>
+          <w:lang w:eastAsia="es-ES"/>
+        </w:rPr>
+        <w:br/>
+      </w:r>
+    </w:p>
+    <w:p>
+      <w:pPr>
+        <w:spacing w:after="0" w:line="240" w:lineRule="auto"/>
+        <w:jc w:val="center"/>
+        <w:rPr>
+          <w:rFonts w:ascii="Times New Roman" w:eastAsia="Times New Roman" w:hAnsi="Times New Roman" w:cs="Times New Roman"/>
+          <w:sz w:val="24"/>
+          <w:szCs w:val="24"/>
+          <w:lang w:eastAsia="es-ES"/>
+        </w:rPr>
+      </w:pPr>
+      <w:r>
+        <w:rPr>
+          <w:rFonts w:ascii="Arial" w:eastAsia="Times New Roman" w:hAnsi="Arial" w:cs="Arial"/>
+          <w:color w:val="000000"/>
+          <w:sz w:val="28"/>
+          <w:szCs w:val="28"/>
+          <w:lang w:eastAsia="es-ES"/>
+        </w:rPr>
+        <w:tab/>
+        <w:t xml:space="preserve"> </w:t>
+      </w:r>
+      <w:r>
+        <w:rPr>
+          <w:rFonts w:ascii="Arial" w:eastAsia="Times New Roman" w:hAnsi="Arial" w:cs="Arial"/>
+          <w:color w:val="000000"/>
+          <w:sz w:val="28"/>
+          <w:szCs w:val="28"/>
+          <w:lang w:eastAsia="es-ES"/>
+        </w:rPr>
+        <w:tab/>
+        <w:t xml:space="preserve"> </w:t>
+      </w:r>
+      <w:r>
+        <w:rPr>
+          <w:rFonts w:ascii="Arial" w:eastAsia="Times New Roman" w:hAnsi="Arial" w:cs="Arial"/>
+          <w:color w:val="000000"/>
+          <w:sz w:val="28"/>
+          <w:szCs w:val="28"/>
+          <w:lang w:eastAsia="es-ES"/>
+        </w:rPr>
+        <w:tab/>
+      </w:r>
+    </w:p>
+    <w:p>
+      <w:pPr>
+        <w:spacing w:after="0" w:line="240" w:lineRule="auto"/>
+        <w:rPr>
+          <w:rFonts w:ascii="Times New Roman" w:eastAsia="Times New Roman" w:hAnsi="Times New Roman" w:cs="Times New Roman"/>
+          <w:sz w:val="24"/>
+          <w:szCs w:val="24"/>
+          <w:lang w:eastAsia="es-ES"/>
+        </w:rPr>
+      </w:pPr>
+      <w:r>
+        <w:rPr>
+          <w:rFonts w:ascii="Arial" w:eastAsia="Times New Roman" w:hAnsi="Arial" w:cs="Arial"/>
+          <w:b/>
+          <w:bCs/>
+          <w:color w:val="000000"/>
+          <w:sz w:val="28"/>
+          <w:szCs w:val="28"/>
+          <w:lang w:eastAsia="es-ES"/>
+        </w:rPr>
+        <w:t>Miembros:</w:t>
+      </w:r>
+    </w:p>
+    <w:p>
+      <w:pPr>
+        <w:spacing w:after="0" w:line="240" w:lineRule="auto"/>
+        <w:rPr>
+          <w:rFonts w:ascii="Times New Roman" w:eastAsia="Times New Roman" w:hAnsi="Times New Roman" w:cs="Times New Roman"/>
+          <w:sz w:val="24"/>
+          <w:szCs w:val="24"/>
+          <w:lang w:eastAsia="es-ES"/>
+        </w:rPr>
+      </w:pPr>
+    </w:p>
+    <w:p>
+      <w:pPr>
+        <w:spacing w:after="0" w:line="240" w:lineRule="auto"/>
+        <w:rPr>
+          <w:rFonts w:ascii="Times New Roman" w:eastAsia="Times New Roman" w:hAnsi="Times New Roman" w:cs="Times New Roman"/>
+          <w:sz w:val="24"/>
+          <w:szCs w:val="24"/>
+          <w:lang w:eastAsia="es-ES"/>
+        </w:rPr>
+      </w:pPr>
+      <w:r>
+        <w:rPr>
+          <w:rFonts w:ascii="Arial" w:eastAsia="Times New Roman" w:hAnsi="Arial" w:cs="Arial"/>
+          <w:color w:val="000000"/>
+          <w:sz w:val="28"/>
+          <w:szCs w:val="28"/>
+          <w:lang w:eastAsia="es-ES"/>
+        </w:rPr>
+        <w:t xml:space="preserve">José Ángel Domínguez </w:t>
+      </w:r>
+      <w:proofErr w:type="spellStart"/>
+      <w:r>
+        <w:rPr>
+          <w:rFonts w:ascii="Arial" w:eastAsia="Times New Roman" w:hAnsi="Arial" w:cs="Arial"/>
+          <w:color w:val="000000"/>
+          <w:sz w:val="28"/>
+          <w:szCs w:val="28"/>
+          <w:lang w:eastAsia="es-ES"/>
+        </w:rPr>
+        <w:t>Espinaco</w:t>
+      </w:r>
+      <w:proofErr w:type="spellEnd"/>
+    </w:p>
+    <w:p>
+      <w:pPr>
+        <w:spacing w:after="0" w:line="240" w:lineRule="auto"/>
+        <w:rPr>
+          <w:rFonts w:ascii="Times New Roman" w:eastAsia="Times New Roman" w:hAnsi="Times New Roman" w:cs="Times New Roman"/>
+          <w:sz w:val="24"/>
+          <w:szCs w:val="24"/>
+          <w:lang w:eastAsia="es-ES"/>
+        </w:rPr>
+      </w:pPr>
+      <w:r>
+        <w:rPr>
+          <w:rFonts w:ascii="Arial" w:eastAsia="Times New Roman" w:hAnsi="Arial" w:cs="Arial"/>
+          <w:color w:val="000000"/>
+          <w:sz w:val="28"/>
+          <w:szCs w:val="28"/>
+          <w:lang w:eastAsia="es-ES"/>
+        </w:rPr>
+        <w:t>Daniel Lozano Portillo</w:t>
+      </w:r>
+    </w:p>
+    <w:p>
+      <w:pPr>
+        <w:spacing w:after="0" w:line="240" w:lineRule="auto"/>
+        <w:rPr>
+          <w:rFonts w:ascii="Times New Roman" w:eastAsia="Times New Roman" w:hAnsi="Times New Roman" w:cs="Times New Roman"/>
+          <w:sz w:val="24"/>
+          <w:szCs w:val="24"/>
+          <w:lang w:eastAsia="es-ES"/>
+        </w:rPr>
+      </w:pPr>
+      <w:r>
+        <w:rPr>
+          <w:rFonts w:ascii="Arial" w:eastAsia="Times New Roman" w:hAnsi="Arial" w:cs="Arial"/>
+          <w:color w:val="000000"/>
+          <w:sz w:val="28"/>
+          <w:szCs w:val="28"/>
+          <w:lang w:eastAsia="es-ES"/>
+        </w:rPr>
+        <w:t>José Joaquín Rodríguez Pérez</w:t>
+      </w:r>
+    </w:p>
+    <w:p>
+      <w:pPr>
+        <w:spacing w:after="0" w:line="240" w:lineRule="auto"/>
+        <w:rPr>
+          <w:rFonts w:ascii="Times New Roman" w:eastAsia="Times New Roman" w:hAnsi="Times New Roman" w:cs="Times New Roman"/>
+          <w:sz w:val="24"/>
+          <w:szCs w:val="24"/>
+          <w:lang w:eastAsia="es-ES"/>
+        </w:rPr>
+      </w:pPr>
+      <w:r>
+        <w:rPr>
+          <w:rFonts w:ascii="Arial" w:eastAsia="Times New Roman" w:hAnsi="Arial" w:cs="Arial"/>
+          <w:color w:val="000000"/>
+          <w:sz w:val="28"/>
+          <w:szCs w:val="28"/>
+          <w:lang w:eastAsia="es-ES"/>
+        </w:rPr>
+        <w:t>María Ruiz Gutiérrez</w:t>
+      </w:r>
+    </w:p>
+    <w:p>
+      <w:pPr>
+        <w:spacing w:after="0" w:line="240" w:lineRule="auto"/>
+        <w:rPr>
+          <w:rFonts w:ascii="Times New Roman" w:eastAsia="Times New Roman" w:hAnsi="Times New Roman" w:cs="Times New Roman"/>
+          <w:sz w:val="24"/>
+          <w:szCs w:val="24"/>
+          <w:lang w:eastAsia="es-ES"/>
+        </w:rPr>
+      </w:pPr>
+      <w:r>
+        <w:rPr>
+          <w:rFonts w:ascii="Arial" w:eastAsia="Times New Roman" w:hAnsi="Arial" w:cs="Arial"/>
+          <w:color w:val="000000"/>
+          <w:sz w:val="28"/>
+          <w:szCs w:val="28"/>
+          <w:lang w:eastAsia="es-ES"/>
+        </w:rPr>
+        <w:t>Miguel Ternero Algarín</w:t>
+      </w:r>
+    </w:p>
+    <w:p>
+      <w:pPr>
+        <w:spacing w:after="0" w:line="240" w:lineRule="auto"/>
+        <w:rPr>
+          <w:rFonts w:ascii="Arial" w:eastAsia="Times New Roman" w:hAnsi="Arial" w:cs="Arial"/>
+          <w:color w:val="000000"/>
+          <w:sz w:val="28"/>
+          <w:szCs w:val="28"/>
+          <w:lang w:eastAsia="es-ES"/>
+        </w:rPr>
+      </w:pPr>
+      <w:r>
+        <w:rPr>
+          <w:rFonts w:ascii="Arial" w:eastAsia="Times New Roman" w:hAnsi="Arial" w:cs="Arial"/>
+          <w:color w:val="000000"/>
+          <w:sz w:val="28"/>
+          <w:szCs w:val="28"/>
+          <w:lang w:eastAsia="es-ES"/>
+        </w:rPr>
+        <w:t xml:space="preserve">Laura Vera </w:t>
+      </w:r>
+      <w:proofErr w:type="spellStart"/>
+      <w:r>
+        <w:rPr>
+          <w:rFonts w:ascii="Arial" w:eastAsia="Times New Roman" w:hAnsi="Arial" w:cs="Arial"/>
+          <w:color w:val="000000"/>
+          <w:sz w:val="28"/>
+          <w:szCs w:val="28"/>
+          <w:lang w:eastAsia="es-ES"/>
+        </w:rPr>
+        <w:t>Recacha</w:t>
+      </w:r>
+      <w:proofErr w:type="spellEnd"/>
+    </w:p>
+    <w:p>
+      <w:pPr>
+        <w:spacing w:after="0" w:line="240" w:lineRule="auto"/>
+        <w:rPr>
+          <w:rFonts w:ascii="Arial" w:eastAsia="Times New Roman" w:hAnsi="Arial" w:cs="Arial"/>
+          <w:color w:val="000000"/>
+          <w:sz w:val="28"/>
+          <w:szCs w:val="28"/>
+          <w:lang w:eastAsia="es-ES"/>
+        </w:rPr>
+      </w:pPr>
+    </w:p>
+    <w:p>
+      <w:pPr>
+        <w:spacing w:after="0" w:line="240" w:lineRule="auto"/>
+        <w:rPr>
+          <w:rFonts w:ascii="Arial" w:eastAsia="Times New Roman" w:hAnsi="Arial" w:cs="Arial"/>
+          <w:color w:val="000000"/>
+          <w:sz w:val="28"/>
+          <w:szCs w:val="28"/>
+          <w:lang w:eastAsia="es-ES"/>
+        </w:rPr>
+      </w:pPr>
+    </w:p>
+    <w:p>
+      <w:pPr>
+        <w:spacing w:after="0" w:line="240" w:lineRule="auto"/>
+        <w:rPr>
+          <w:rFonts w:ascii="Arial" w:eastAsia="Times New Roman" w:hAnsi="Arial" w:cs="Arial"/>
+          <w:color w:val="000000"/>
+          <w:sz w:val="28"/>
+          <w:szCs w:val="28"/>
+          <w:lang w:eastAsia="es-ES"/>
+        </w:rPr>
+      </w:pPr>
+    </w:p>
+    <w:p>
+      <w:pPr>
+        <w:spacing w:after="0" w:line="240" w:lineRule="auto"/>
+        <w:rPr>
+          <w:rFonts w:ascii="Arial" w:eastAsia="Times New Roman" w:hAnsi="Arial" w:cs="Arial"/>
+          <w:color w:val="000000"/>
+          <w:sz w:val="28"/>
+          <w:szCs w:val="28"/>
+          <w:lang w:eastAsia="es-ES"/>
+        </w:rPr>
+      </w:pPr>
+    </w:p>
+    <w:p>
+      <w:pPr>
+        <w:spacing w:after="0" w:line="240" w:lineRule="auto"/>
+        <w:rPr>
+          <w:rFonts w:ascii="Arial" w:eastAsia="Times New Roman" w:hAnsi="Arial" w:cs="Arial"/>
+          <w:color w:val="000000"/>
+          <w:sz w:val="28"/>
+          <w:szCs w:val="28"/>
+          <w:lang w:eastAsia="es-ES"/>
+        </w:rPr>
+      </w:pPr>
+    </w:p>
+    <w:p>
+      <w:pPr>
+        <w:spacing w:after="0" w:line="240" w:lineRule="auto"/>
+        <w:rPr>
+          <w:rFonts w:ascii="Arial" w:eastAsia="Times New Roman" w:hAnsi="Arial" w:cs="Arial"/>
+          <w:color w:val="000000"/>
+          <w:sz w:val="28"/>
+          <w:szCs w:val="28"/>
+          <w:lang w:eastAsia="es-ES"/>
+        </w:rPr>
+      </w:pPr>
+    </w:p>
+    <w:p>
+      <w:pPr>
+        <w:spacing w:after="0" w:line="240" w:lineRule="auto"/>
+        <w:rPr>
+          <w:rFonts w:ascii="Arial" w:eastAsia="Times New Roman" w:hAnsi="Arial" w:cs="Arial"/>
+          <w:color w:val="000000"/>
+          <w:sz w:val="28"/>
+          <w:szCs w:val="28"/>
+          <w:lang w:eastAsia="es-ES"/>
+        </w:rPr>
+      </w:pPr>
+    </w:p>
+    <w:p>
+      <w:pPr>
+        <w:spacing w:after="0" w:line="240" w:lineRule="auto"/>
+        <w:rPr>
+          <w:rFonts w:ascii="Times New Roman" w:eastAsia="Times New Roman" w:hAnsi="Times New Roman" w:cs="Times New Roman"/>
+          <w:sz w:val="24"/>
+          <w:szCs w:val="24"/>
+          <w:lang w:eastAsia="es-ES"/>
+        </w:rPr>
+      </w:pPr>
+    </w:p>
+    <w:p>
+      <w:pPr>
+        <w:autoSpaceDE w:val="0"/>
+        <w:autoSpaceDN w:val="0"/>
+        <w:adjustRightInd w:val="0"/>
+        <w:spacing w:after="0" w:line="240" w:lineRule="auto"/>
+        <w:rPr>
+          <w:rFonts w:cstheme="minorHAnsi"/>
+          <w:color w:val="2F5497"/>
+          <w:sz w:val="32"/>
+          <w:szCs w:val="32"/>
+        </w:rPr>
+      </w:pPr>
+      <w:proofErr w:type="spellStart"/>
+      <w:r>
+        <w:rPr>
+          <w:rFonts w:cstheme="minorHAnsi"/>
+          <w:color w:val="2F5497"/>
+          <w:sz w:val="32"/>
+          <w:szCs w:val="32"/>
+        </w:rPr>
+        <w:lastRenderedPageBreak/>
+        <w:t>Indice</w:t>
       </w:r>
       <w:bookmarkStart w:id="0" w:name="_GoBack"/>
       <w:bookmarkEnd w:id="0"/>
+      <w:proofErr w:type="spellEnd"/>
+      <w:r>
+        <w:rPr>
+          <w:rFonts w:cstheme="minorHAnsi"/>
+          <w:color w:val="2F5497"/>
+          <w:sz w:val="32"/>
+          <w:szCs w:val="32"/>
+        </w:rPr>
+        <w:fldChar w:fldCharType="begin"/>
+      </w:r>
+      <w:r>
+        <w:instrText xml:space="preserve"> XE "</w:instrText>
+      </w:r>
+      <w:proofErr w:type="spellStart"/>
+      <w:r>
+        <w:rPr>
+          <w:rFonts w:cstheme="minorHAnsi"/>
+          <w:color w:val="2F5497"/>
+          <w:sz w:val="32"/>
+          <w:szCs w:val="32"/>
+        </w:rPr>
+        <w:instrText>Indice</w:instrText>
+      </w:r>
+      <w:proofErr w:type="spellEnd"/>
+      <w:r>
+        <w:instrText xml:space="preserve">" </w:instrText>
+      </w:r>
+      <w:r>
+        <w:rPr>
+          <w:rFonts w:cstheme="minorHAnsi"/>
+          <w:color w:val="2F5497"/>
+          <w:sz w:val="32"/>
+          <w:szCs w:val="32"/>
+        </w:rPr>
+        <w:fldChar w:fldCharType="end"/>
+      </w:r>
+    </w:p>
+    <w:p>
+      <w:pPr>
+        <w:autoSpaceDE w:val="0"/>
+        <w:autoSpaceDN w:val="0"/>
+        <w:adjustRightInd w:val="0"/>
+        <w:spacing w:after="0" w:line="240" w:lineRule="auto"/>
+        <w:rPr>
+          <w:rFonts w:cstheme="minorHAnsi"/>
+          <w:noProof/>
+          <w:sz w:val="28"/>
+          <w:szCs w:val="28"/>
+        </w:rPr>
+        <w:sectPr>
+          <w:headerReference w:type="default" r:id="rId9"/>
+          <w:type w:val="continuous"/>
+          <w:pgSz w:w="11906" w:h="16838"/>
+          <w:pgMar w:top="1417" w:right="1701" w:bottom="1417" w:left="1701" w:header="708" w:footer="708" w:gutter="0"/>
+          <w:cols w:space="708"/>
+          <w:docGrid w:linePitch="360"/>
+        </w:sectPr>
+      </w:pPr>
+      <w:r>
+        <w:rPr>
+          <w:rFonts w:cstheme="minorHAnsi"/>
+          <w:sz w:val="28"/>
+          <w:szCs w:val="28"/>
+        </w:rPr>
+        <w:fldChar w:fldCharType="begin"/>
+      </w:r>
+      <w:r>
+        <w:rPr>
+          <w:rFonts w:cstheme="minorHAnsi"/>
+          <w:sz w:val="28"/>
+          <w:szCs w:val="28"/>
+        </w:rPr>
+        <w:instrText xml:space="preserve"> INDEX \e "</w:instrText>
+      </w:r>
+      <w:r>
+        <w:rPr>
+          <w:rFonts w:cstheme="minorHAnsi"/>
+          <w:sz w:val="28"/>
+          <w:szCs w:val="28"/>
+        </w:rPr>
+        <w:tab/>
+        <w:instrText xml:space="preserve">" \c "1" \z "3082" </w:instrText>
+      </w:r>
+      <w:r>
+        <w:rPr>
+          <w:rFonts w:cstheme="minorHAnsi"/>
+          <w:sz w:val="28"/>
+          <w:szCs w:val="28"/>
+        </w:rPr>
+        <w:fldChar w:fldCharType="separate"/>
+      </w:r>
+    </w:p>
+    <w:p>
+      <w:pPr>
+        <w:pStyle w:val="ndice1"/>
+        <w:tabs>
+          <w:tab w:val="right" w:leader="dot" w:pos="8494"/>
+        </w:tabs>
+        <w:rPr>
+          <w:noProof/>
+          <w:sz w:val="28"/>
+          <w:szCs w:val="28"/>
+        </w:rPr>
+      </w:pPr>
+      <w:r>
+        <w:rPr>
+          <w:rFonts w:cstheme="minorHAnsi"/>
+          <w:noProof/>
+          <w:sz w:val="28"/>
+          <w:szCs w:val="28"/>
+        </w:rPr>
+        <w:t>Introducción</w:t>
+      </w:r>
+      <w:r>
+        <w:rPr>
+          <w:noProof/>
+          <w:sz w:val="28"/>
+          <w:szCs w:val="28"/>
+        </w:rPr>
+        <w:tab/>
+        <w:t>3</w:t>
+      </w:r>
+    </w:p>
+    <w:p>
+      <w:pPr>
+        <w:pStyle w:val="ndice1"/>
+        <w:tabs>
+          <w:tab w:val="right" w:leader="dot" w:pos="8494"/>
+        </w:tabs>
+        <w:rPr>
+          <w:noProof/>
+          <w:sz w:val="28"/>
+          <w:szCs w:val="28"/>
+        </w:rPr>
+      </w:pPr>
+      <w:r>
+        <w:rPr>
+          <w:rFonts w:cstheme="minorHAnsi"/>
+          <w:noProof/>
+          <w:sz w:val="28"/>
+          <w:szCs w:val="28"/>
+        </w:rPr>
+        <w:t>a.) Compañías en las que te gustaría trabajar, tipos de proyectos</w:t>
+      </w:r>
+      <w:r>
+        <w:rPr>
+          <w:noProof/>
+          <w:sz w:val="28"/>
+          <w:szCs w:val="28"/>
+        </w:rPr>
+        <w:tab/>
+        <w:t>3</w:t>
+      </w:r>
+    </w:p>
+    <w:p>
+      <w:pPr>
+        <w:pStyle w:val="ndice1"/>
+        <w:tabs>
+          <w:tab w:val="right" w:leader="dot" w:pos="8494"/>
+        </w:tabs>
+        <w:rPr>
+          <w:noProof/>
+          <w:sz w:val="28"/>
+          <w:szCs w:val="28"/>
+        </w:rPr>
+      </w:pPr>
+      <w:r>
+        <w:rPr>
+          <w:rFonts w:cstheme="minorHAnsi"/>
+          <w:noProof/>
+          <w:sz w:val="28"/>
+          <w:szCs w:val="28"/>
+        </w:rPr>
+        <w:t>b.) Pasos para alcanzar nuestro objetivo</w:t>
+      </w:r>
+      <w:r>
+        <w:rPr>
+          <w:noProof/>
+          <w:sz w:val="28"/>
+          <w:szCs w:val="28"/>
+        </w:rPr>
+        <w:tab/>
+        <w:t>5</w:t>
+      </w:r>
+    </w:p>
+    <w:p>
+      <w:pPr>
+        <w:autoSpaceDE w:val="0"/>
+        <w:autoSpaceDN w:val="0"/>
+        <w:adjustRightInd w:val="0"/>
+        <w:spacing w:after="0" w:line="240" w:lineRule="auto"/>
+        <w:rPr>
+          <w:rFonts w:cstheme="minorHAnsi"/>
+          <w:noProof/>
+          <w:sz w:val="28"/>
+          <w:szCs w:val="28"/>
+        </w:rPr>
+        <w:sectPr>
+          <w:type w:val="continuous"/>
+          <w:pgSz w:w="11906" w:h="16838"/>
+          <w:pgMar w:top="1417" w:right="1701" w:bottom="1417" w:left="1701" w:header="708" w:footer="708" w:gutter="0"/>
+          <w:cols w:space="720"/>
+          <w:docGrid w:linePitch="360"/>
+        </w:sectPr>
+      </w:pPr>
+    </w:p>
+    <w:p>
+      <w:pPr>
+        <w:autoSpaceDE w:val="0"/>
+        <w:autoSpaceDN w:val="0"/>
+        <w:adjustRightInd w:val="0"/>
+        <w:spacing w:after="0" w:line="240" w:lineRule="auto"/>
+        <w:rPr>
+          <w:rFonts w:cstheme="minorHAnsi"/>
+          <w:sz w:val="32"/>
+          <w:szCs w:val="32"/>
+        </w:rPr>
+      </w:pPr>
+      <w:r>
+        <w:rPr>
+          <w:rFonts w:cstheme="minorHAnsi"/>
+          <w:sz w:val="28"/>
+          <w:szCs w:val="28"/>
+        </w:rPr>
+        <w:fldChar w:fldCharType="end"/>
+      </w:r>
+    </w:p>
+    <w:p>
+      <w:pPr>
+        <w:autoSpaceDE w:val="0"/>
+        <w:autoSpaceDN w:val="0"/>
+        <w:adjustRightInd w:val="0"/>
+        <w:spacing w:after="0" w:line="240" w:lineRule="auto"/>
+        <w:rPr>
+          <w:rFonts w:cstheme="minorHAnsi"/>
+          <w:color w:val="2F5497"/>
+          <w:sz w:val="32"/>
+          <w:szCs w:val="32"/>
+        </w:rPr>
+      </w:pPr>
+    </w:p>
+    <w:p>
+      <w:pPr>
+        <w:autoSpaceDE w:val="0"/>
+        <w:autoSpaceDN w:val="0"/>
+        <w:adjustRightInd w:val="0"/>
+        <w:spacing w:after="0" w:line="240" w:lineRule="auto"/>
+        <w:rPr>
+          <w:rFonts w:cstheme="minorHAnsi"/>
+          <w:color w:val="2F5497"/>
+          <w:sz w:val="32"/>
+          <w:szCs w:val="32"/>
+        </w:rPr>
+      </w:pPr>
+    </w:p>
+    <w:p>
+      <w:pPr>
+        <w:autoSpaceDE w:val="0"/>
+        <w:autoSpaceDN w:val="0"/>
+        <w:adjustRightInd w:val="0"/>
+        <w:spacing w:after="0" w:line="240" w:lineRule="auto"/>
+        <w:rPr>
+          <w:rFonts w:cstheme="minorHAnsi"/>
+          <w:color w:val="2F5497"/>
+          <w:sz w:val="32"/>
+          <w:szCs w:val="32"/>
+        </w:rPr>
+      </w:pPr>
+    </w:p>
+    <w:p>
+      <w:pPr>
+        <w:autoSpaceDE w:val="0"/>
+        <w:autoSpaceDN w:val="0"/>
+        <w:adjustRightInd w:val="0"/>
+        <w:spacing w:after="0" w:line="240" w:lineRule="auto"/>
+        <w:rPr>
+          <w:rFonts w:cstheme="minorHAnsi"/>
+          <w:color w:val="2F5497"/>
+          <w:sz w:val="32"/>
+          <w:szCs w:val="32"/>
+        </w:rPr>
+      </w:pPr>
+    </w:p>
+    <w:p>
+      <w:pPr>
+        <w:autoSpaceDE w:val="0"/>
+        <w:autoSpaceDN w:val="0"/>
+        <w:adjustRightInd w:val="0"/>
+        <w:spacing w:after="0" w:line="240" w:lineRule="auto"/>
+        <w:rPr>
+          <w:rFonts w:cstheme="minorHAnsi"/>
+          <w:color w:val="2F5497"/>
+          <w:sz w:val="32"/>
+          <w:szCs w:val="32"/>
+        </w:rPr>
+      </w:pPr>
+    </w:p>
+    <w:p>
+      <w:pPr>
+        <w:autoSpaceDE w:val="0"/>
+        <w:autoSpaceDN w:val="0"/>
+        <w:adjustRightInd w:val="0"/>
+        <w:spacing w:after="0" w:line="240" w:lineRule="auto"/>
+        <w:rPr>
+          <w:rFonts w:cstheme="minorHAnsi"/>
+          <w:color w:val="2F5497"/>
+          <w:sz w:val="32"/>
+          <w:szCs w:val="32"/>
+        </w:rPr>
+      </w:pPr>
+    </w:p>
+    <w:p>
+      <w:pPr>
+        <w:autoSpaceDE w:val="0"/>
+        <w:autoSpaceDN w:val="0"/>
+        <w:adjustRightInd w:val="0"/>
+        <w:spacing w:after="0" w:line="240" w:lineRule="auto"/>
+        <w:rPr>
+          <w:rFonts w:cstheme="minorHAnsi"/>
+          <w:color w:val="2F5497"/>
+          <w:sz w:val="32"/>
+          <w:szCs w:val="32"/>
+        </w:rPr>
+      </w:pPr>
+    </w:p>
+    <w:p>
+      <w:pPr>
+        <w:autoSpaceDE w:val="0"/>
+        <w:autoSpaceDN w:val="0"/>
+        <w:adjustRightInd w:val="0"/>
+        <w:spacing w:after="0" w:line="240" w:lineRule="auto"/>
+        <w:rPr>
+          <w:rFonts w:cstheme="minorHAnsi"/>
+          <w:color w:val="2F5497"/>
+          <w:sz w:val="32"/>
+          <w:szCs w:val="32"/>
+        </w:rPr>
+      </w:pPr>
+    </w:p>
+    <w:p>
+      <w:pPr>
+        <w:autoSpaceDE w:val="0"/>
+        <w:autoSpaceDN w:val="0"/>
+        <w:adjustRightInd w:val="0"/>
+        <w:spacing w:after="0" w:line="240" w:lineRule="auto"/>
+        <w:rPr>
+          <w:rFonts w:cstheme="minorHAnsi"/>
+          <w:color w:val="2F5497"/>
+          <w:sz w:val="32"/>
+          <w:szCs w:val="32"/>
+        </w:rPr>
+      </w:pPr>
+    </w:p>
+    <w:p>
+      <w:pPr>
+        <w:autoSpaceDE w:val="0"/>
+        <w:autoSpaceDN w:val="0"/>
+        <w:adjustRightInd w:val="0"/>
+        <w:spacing w:after="0" w:line="240" w:lineRule="auto"/>
+        <w:rPr>
+          <w:rFonts w:cstheme="minorHAnsi"/>
+          <w:color w:val="2F5497"/>
+          <w:sz w:val="32"/>
+          <w:szCs w:val="32"/>
+        </w:rPr>
+      </w:pPr>
+    </w:p>
+    <w:p>
+      <w:pPr>
+        <w:autoSpaceDE w:val="0"/>
+        <w:autoSpaceDN w:val="0"/>
+        <w:adjustRightInd w:val="0"/>
+        <w:spacing w:after="0" w:line="240" w:lineRule="auto"/>
+        <w:rPr>
+          <w:rFonts w:cstheme="minorHAnsi"/>
+          <w:color w:val="2F5497"/>
+          <w:sz w:val="32"/>
+          <w:szCs w:val="32"/>
+        </w:rPr>
+      </w:pPr>
+    </w:p>
+    <w:p>
+      <w:pPr>
+        <w:autoSpaceDE w:val="0"/>
+        <w:autoSpaceDN w:val="0"/>
+        <w:adjustRightInd w:val="0"/>
+        <w:spacing w:after="0" w:line="240" w:lineRule="auto"/>
+        <w:rPr>
+          <w:rFonts w:cstheme="minorHAnsi"/>
+          <w:color w:val="2F5497"/>
+          <w:sz w:val="32"/>
+          <w:szCs w:val="32"/>
+        </w:rPr>
+      </w:pPr>
+    </w:p>
+    <w:p>
+      <w:pPr>
+        <w:autoSpaceDE w:val="0"/>
+        <w:autoSpaceDN w:val="0"/>
+        <w:adjustRightInd w:val="0"/>
+        <w:spacing w:after="0" w:line="240" w:lineRule="auto"/>
+        <w:rPr>
+          <w:rFonts w:cstheme="minorHAnsi"/>
+          <w:color w:val="2F5497"/>
+          <w:sz w:val="32"/>
+          <w:szCs w:val="32"/>
+        </w:rPr>
+      </w:pPr>
+    </w:p>
+    <w:p>
+      <w:pPr>
+        <w:autoSpaceDE w:val="0"/>
+        <w:autoSpaceDN w:val="0"/>
+        <w:adjustRightInd w:val="0"/>
+        <w:spacing w:after="0" w:line="240" w:lineRule="auto"/>
+        <w:rPr>
+          <w:rFonts w:cstheme="minorHAnsi"/>
+          <w:color w:val="2F5497"/>
+          <w:sz w:val="32"/>
+          <w:szCs w:val="32"/>
+        </w:rPr>
+      </w:pPr>
+    </w:p>
+    <w:p>
+      <w:pPr>
+        <w:autoSpaceDE w:val="0"/>
+        <w:autoSpaceDN w:val="0"/>
+        <w:adjustRightInd w:val="0"/>
+        <w:spacing w:after="0" w:line="240" w:lineRule="auto"/>
+        <w:rPr>
+          <w:rFonts w:cstheme="minorHAnsi"/>
+          <w:color w:val="2F5497"/>
+          <w:sz w:val="32"/>
+          <w:szCs w:val="32"/>
+        </w:rPr>
+      </w:pPr>
+    </w:p>
+    <w:p>
+      <w:pPr>
+        <w:autoSpaceDE w:val="0"/>
+        <w:autoSpaceDN w:val="0"/>
+        <w:adjustRightInd w:val="0"/>
+        <w:spacing w:after="0" w:line="240" w:lineRule="auto"/>
+        <w:rPr>
+          <w:rFonts w:cstheme="minorHAnsi"/>
+          <w:color w:val="2F5497"/>
+          <w:sz w:val="32"/>
+          <w:szCs w:val="32"/>
+        </w:rPr>
+      </w:pPr>
+    </w:p>
+    <w:p>
+      <w:pPr>
+        <w:autoSpaceDE w:val="0"/>
+        <w:autoSpaceDN w:val="0"/>
+        <w:adjustRightInd w:val="0"/>
+        <w:spacing w:after="0" w:line="240" w:lineRule="auto"/>
+        <w:rPr>
+          <w:rFonts w:cstheme="minorHAnsi"/>
+          <w:color w:val="2F5497"/>
+          <w:sz w:val="32"/>
+          <w:szCs w:val="32"/>
+        </w:rPr>
+      </w:pPr>
+    </w:p>
+    <w:p>
+      <w:pPr>
+        <w:autoSpaceDE w:val="0"/>
+        <w:autoSpaceDN w:val="0"/>
+        <w:adjustRightInd w:val="0"/>
+        <w:spacing w:after="0" w:line="240" w:lineRule="auto"/>
+        <w:rPr>
+          <w:rFonts w:cstheme="minorHAnsi"/>
+          <w:color w:val="2F5497"/>
+          <w:sz w:val="32"/>
+          <w:szCs w:val="32"/>
+        </w:rPr>
+      </w:pPr>
+    </w:p>
+    <w:p>
+      <w:pPr>
+        <w:autoSpaceDE w:val="0"/>
+        <w:autoSpaceDN w:val="0"/>
+        <w:adjustRightInd w:val="0"/>
+        <w:spacing w:after="0" w:line="240" w:lineRule="auto"/>
+        <w:rPr>
+          <w:rFonts w:cstheme="minorHAnsi"/>
+          <w:color w:val="2F5497"/>
+          <w:sz w:val="32"/>
+          <w:szCs w:val="32"/>
+        </w:rPr>
+      </w:pPr>
+    </w:p>
+    <w:p>
+      <w:pPr>
+        <w:autoSpaceDE w:val="0"/>
+        <w:autoSpaceDN w:val="0"/>
+        <w:adjustRightInd w:val="0"/>
+        <w:spacing w:after="0" w:line="240" w:lineRule="auto"/>
+        <w:rPr>
+          <w:rFonts w:cstheme="minorHAnsi"/>
+          <w:color w:val="2F5497"/>
+          <w:sz w:val="32"/>
+          <w:szCs w:val="32"/>
+        </w:rPr>
+      </w:pPr>
+    </w:p>
+    <w:p>
+      <w:pPr>
+        <w:autoSpaceDE w:val="0"/>
+        <w:autoSpaceDN w:val="0"/>
+        <w:adjustRightInd w:val="0"/>
+        <w:spacing w:after="0" w:line="240" w:lineRule="auto"/>
+        <w:rPr>
+          <w:rFonts w:cstheme="minorHAnsi"/>
+          <w:color w:val="2F5497"/>
+          <w:sz w:val="32"/>
+          <w:szCs w:val="32"/>
+        </w:rPr>
+      </w:pPr>
+    </w:p>
+    <w:p>
+      <w:pPr>
+        <w:autoSpaceDE w:val="0"/>
+        <w:autoSpaceDN w:val="0"/>
+        <w:adjustRightInd w:val="0"/>
+        <w:spacing w:after="0" w:line="240" w:lineRule="auto"/>
+        <w:rPr>
+          <w:rFonts w:cstheme="minorHAnsi"/>
+          <w:color w:val="2F5497"/>
+          <w:sz w:val="32"/>
+          <w:szCs w:val="32"/>
+        </w:rPr>
+      </w:pPr>
+    </w:p>
+    <w:p>
+      <w:pPr>
+        <w:autoSpaceDE w:val="0"/>
+        <w:autoSpaceDN w:val="0"/>
+        <w:adjustRightInd w:val="0"/>
+        <w:spacing w:after="0" w:line="240" w:lineRule="auto"/>
+        <w:rPr>
+          <w:rFonts w:cstheme="minorHAnsi"/>
+          <w:color w:val="2F5497"/>
+          <w:sz w:val="32"/>
+          <w:szCs w:val="32"/>
+        </w:rPr>
+      </w:pPr>
+    </w:p>
+    <w:p>
+      <w:pPr>
+        <w:autoSpaceDE w:val="0"/>
+        <w:autoSpaceDN w:val="0"/>
+        <w:adjustRightInd w:val="0"/>
+        <w:spacing w:after="0" w:line="240" w:lineRule="auto"/>
+        <w:rPr>
+          <w:rFonts w:cstheme="minorHAnsi"/>
+          <w:color w:val="2F5497"/>
+          <w:sz w:val="32"/>
+          <w:szCs w:val="32"/>
+        </w:rPr>
+      </w:pPr>
+    </w:p>
+    <w:p>
+      <w:pPr>
+        <w:autoSpaceDE w:val="0"/>
+        <w:autoSpaceDN w:val="0"/>
+        <w:adjustRightInd w:val="0"/>
+        <w:spacing w:after="0" w:line="240" w:lineRule="auto"/>
+        <w:rPr>
+          <w:rFonts w:cstheme="minorHAnsi"/>
+          <w:color w:val="2F5497"/>
+          <w:sz w:val="32"/>
+          <w:szCs w:val="32"/>
+        </w:rPr>
+      </w:pPr>
+    </w:p>
+    <w:p>
+      <w:pPr>
+        <w:autoSpaceDE w:val="0"/>
+        <w:autoSpaceDN w:val="0"/>
+        <w:adjustRightInd w:val="0"/>
+        <w:spacing w:after="0" w:line="240" w:lineRule="auto"/>
+        <w:rPr>
+          <w:rFonts w:cstheme="minorHAnsi"/>
+          <w:color w:val="2F5497"/>
+          <w:sz w:val="32"/>
+          <w:szCs w:val="32"/>
+        </w:rPr>
+      </w:pPr>
+    </w:p>
+    <w:p>
+      <w:pPr>
+        <w:autoSpaceDE w:val="0"/>
+        <w:autoSpaceDN w:val="0"/>
+        <w:adjustRightInd w:val="0"/>
+        <w:spacing w:after="0" w:line="240" w:lineRule="auto"/>
+        <w:rPr>
+          <w:rFonts w:cstheme="minorHAnsi"/>
+          <w:color w:val="2F5497"/>
+          <w:sz w:val="32"/>
+          <w:szCs w:val="32"/>
+        </w:rPr>
+      </w:pPr>
+    </w:p>
+    <w:p>
+      <w:pPr>
+        <w:autoSpaceDE w:val="0"/>
+        <w:autoSpaceDN w:val="0"/>
+        <w:adjustRightInd w:val="0"/>
+        <w:spacing w:after="0" w:line="240" w:lineRule="auto"/>
+        <w:rPr>
+          <w:rFonts w:cstheme="minorHAnsi"/>
+          <w:color w:val="2F5497"/>
+          <w:sz w:val="32"/>
+          <w:szCs w:val="32"/>
+        </w:rPr>
+      </w:pPr>
+    </w:p>
+    <w:p>
+      <w:pPr>
+        <w:autoSpaceDE w:val="0"/>
+        <w:autoSpaceDN w:val="0"/>
+        <w:adjustRightInd w:val="0"/>
+        <w:spacing w:after="0" w:line="240" w:lineRule="auto"/>
+        <w:rPr>
+          <w:rFonts w:cstheme="minorHAnsi"/>
+          <w:color w:val="2F5497"/>
+          <w:sz w:val="32"/>
+          <w:szCs w:val="32"/>
+        </w:rPr>
+      </w:pPr>
+    </w:p>
+    <w:p>
+      <w:pPr>
+        <w:autoSpaceDE w:val="0"/>
+        <w:autoSpaceDN w:val="0"/>
+        <w:adjustRightInd w:val="0"/>
+        <w:spacing w:after="0" w:line="240" w:lineRule="auto"/>
+        <w:rPr>
+          <w:rFonts w:cstheme="minorHAnsi"/>
+          <w:color w:val="2F5497"/>
+          <w:sz w:val="32"/>
+          <w:szCs w:val="32"/>
+        </w:rPr>
+      </w:pPr>
+    </w:p>
+    <w:p>
+      <w:pPr>
+        <w:autoSpaceDE w:val="0"/>
+        <w:autoSpaceDN w:val="0"/>
+        <w:adjustRightInd w:val="0"/>
+        <w:spacing w:after="0" w:line="240" w:lineRule="auto"/>
+        <w:rPr>
+          <w:rFonts w:cstheme="minorHAnsi"/>
+          <w:color w:val="2F5497"/>
+          <w:sz w:val="32"/>
+          <w:szCs w:val="32"/>
+        </w:rPr>
+      </w:pPr>
+      <w:r>
+        <w:rPr>
+          <w:rFonts w:cstheme="minorHAnsi"/>
+          <w:color w:val="2F5497"/>
+          <w:sz w:val="32"/>
+          <w:szCs w:val="32"/>
+        </w:rPr>
+        <w:lastRenderedPageBreak/>
+        <w:t>Introducción</w:t>
+      </w:r>
+      <w:r>
+        <w:rPr>
+          <w:rFonts w:cstheme="minorHAnsi"/>
+          <w:color w:val="2F5497"/>
+          <w:sz w:val="32"/>
+          <w:szCs w:val="32"/>
+        </w:rPr>
+        <w:fldChar w:fldCharType="begin"/>
+      </w:r>
+      <w:r>
+        <w:instrText xml:space="preserve"> XE "</w:instrText>
+      </w:r>
+      <w:r>
+        <w:rPr>
+          <w:rFonts w:cstheme="minorHAnsi"/>
+          <w:color w:val="2F5497"/>
+          <w:sz w:val="32"/>
+          <w:szCs w:val="32"/>
+        </w:rPr>
+        <w:instrText>Introducción</w:instrText>
+      </w:r>
+      <w:r>
+        <w:instrText xml:space="preserve">" </w:instrText>
+      </w:r>
+      <w:r>
+        <w:rPr>
+          <w:rFonts w:cstheme="minorHAnsi"/>
+          <w:color w:val="2F5497"/>
+          <w:sz w:val="32"/>
+          <w:szCs w:val="32"/>
+        </w:rPr>
+        <w:fldChar w:fldCharType="end"/>
+      </w:r>
     </w:p>
     <w:p>
       <w:pPr>
@@ -98,35 +1330,7 @@
           <w:rFonts w:cstheme="minorHAnsi"/>
           <w:color w:val="00000A"/>
         </w:rPr>
-        <w:t>actualmente esas empre</w:t>
-      </w:r>
-      <w:r>
-        <w:rPr>
-          <w:rFonts w:cstheme="minorHAnsi"/>
-          <w:color w:val="00000A"/>
-        </w:rPr>
-        <w:t>sas?, ¿Qué tecnologías usan?, e</w:t>
-      </w:r>
-      <w:r>
-        <w:rPr>
-          <w:rFonts w:cstheme="minorHAnsi"/>
-          <w:color w:val="00000A"/>
-        </w:rPr>
-        <w:t>t</w:t>
-      </w:r>
-      <w:r>
-        <w:rPr>
-          <w:rFonts w:cstheme="minorHAnsi"/>
-          <w:color w:val="00000A"/>
-        </w:rPr>
-        <w:t>c</w:t>
-      </w:r>
-      <w:r>
-        <w:rPr>
-          <w:rFonts w:cstheme="minorHAnsi"/>
-          <w:color w:val="00000A"/>
-        </w:rPr>
-        <w:t>. Son cuestiones que intentaremos</w:t>
+        <w:t>actualmente esas empresas?, ¿Qué tecnologías usan?, etc. Son cuestiones que intentaremos</w:t>
       </w:r>
     </w:p>
     <w:p>
@@ -406,6 +1610,39 @@
           <w:szCs w:val="32"/>
         </w:rPr>
         <w:t>en los que actualmente trabajan y las tecnologías que usan</w:t>
+      </w:r>
+      <w:r>
+        <w:rPr>
+          <w:rFonts w:cstheme="minorHAnsi"/>
+          <w:color w:val="2F5497"/>
+          <w:sz w:val="32"/>
+          <w:szCs w:val="32"/>
+        </w:rPr>
+        <w:fldChar w:fldCharType="begin"/>
+      </w:r>
+      <w:r>
+        <w:instrText xml:space="preserve"> XE "</w:instrText>
+      </w:r>
+      <w:r>
+        <w:rPr>
+          <w:rFonts w:cstheme="minorHAnsi"/>
+          <w:color w:val="2F5497"/>
+          <w:sz w:val="32"/>
+          <w:szCs w:val="32"/>
+        </w:rPr>
+        <w:instrText>a.) Compañías en las que te gustaría trabajar, tipos de proyectos</w:instrText>
+      </w:r>
+      <w:r>
+        <w:instrText xml:space="preserve">" </w:instrText>
+      </w:r>
+      <w:r>
+        <w:rPr>
+          <w:rFonts w:cstheme="minorHAnsi"/>
+          <w:color w:val="2F5497"/>
+          <w:sz w:val="32"/>
+          <w:szCs w:val="32"/>
+        </w:rPr>
+        <w:fldChar w:fldCharType="end"/>
       </w:r>
     </w:p>
     <w:p>
@@ -684,14 +1921,7 @@
           <w:rFonts w:cstheme="minorHAnsi"/>
           <w:color w:val="00000A"/>
         </w:rPr>
-        <w:t xml:space="preserve">DESARROLLADOR/A </w:t>
-      </w:r>
-      <w:r>
-        <w:rPr>
-          <w:rFonts w:cstheme="minorHAnsi"/>
-          <w:color w:val="00000A"/>
-        </w:rPr>
-        <w:t>BLOCKCHAIN</w:t>
+        <w:t>DESARROLLADOR/A BLOCKCHAIN</w:t>
       </w:r>
       <w:r>
         <w:rPr>
@@ -705,14 +1935,7 @@
           <w:rFonts w:cstheme="minorHAnsi"/>
           <w:color w:val="00000A"/>
         </w:rPr>
-        <w:t xml:space="preserve">DESARROLLADOR/A </w:t>
-      </w:r>
-      <w:r>
-        <w:rPr>
-          <w:rFonts w:cstheme="minorHAnsi"/>
-          <w:color w:val="00000A"/>
-        </w:rPr>
-        <w:t>IOS</w:t>
+        <w:t>DESARROLLADOR/A IOS</w:t>
       </w:r>
       <w:r>
         <w:rPr>
@@ -726,21 +1949,7 @@
           <w:rFonts w:cstheme="minorHAnsi"/>
           <w:color w:val="00000A"/>
         </w:rPr>
-        <w:t>INGENIERO/A</w:t>
-      </w:r>
-      <w:r>
-        <w:rPr>
-          <w:rFonts w:cstheme="minorHAnsi"/>
-          <w:color w:val="00000A"/>
-        </w:rPr>
-        <w:t xml:space="preserve"> </w:t>
-      </w:r>
-      <w:r>
-        <w:rPr>
-          <w:rFonts w:cstheme="minorHAnsi"/>
-          <w:color w:val="00000A"/>
-        </w:rPr>
-        <w:t>SOFTWARE FRONT-END</w:t>
+        <w:t>INGENIERO/A SOFTWARE FRONT-END</w:t>
       </w:r>
       <w:r>
         <w:rPr>
@@ -754,21 +1963,7 @@
           <w:rFonts w:cstheme="minorHAnsi"/>
           <w:color w:val="00000A"/>
         </w:rPr>
-        <w:t>INGENIERO/A</w:t>
-      </w:r>
-      <w:r>
-        <w:rPr>
-          <w:rFonts w:cstheme="minorHAnsi"/>
-          <w:color w:val="00000A"/>
-        </w:rPr>
-        <w:t xml:space="preserve"> </w:t>
-      </w:r>
-      <w:r>
-        <w:rPr>
-          <w:rFonts w:cstheme="minorHAnsi"/>
-          <w:color w:val="00000A"/>
-        </w:rPr>
-        <w:t>SOFTWARE BACK-END</w:t>
+        <w:t>INGENIERO/A SOFTWARE BACK-END</w:t>
       </w:r>
       <w:r>
         <w:rPr>
@@ -782,21 +1977,7 @@
           <w:rFonts w:cstheme="minorHAnsi"/>
           <w:color w:val="00000A"/>
         </w:rPr>
-        <w:t>INGENIERO/A</w:t>
-      </w:r>
-      <w:r>
-        <w:rPr>
-          <w:rFonts w:cstheme="minorHAnsi"/>
-          <w:color w:val="00000A"/>
-        </w:rPr>
-        <w:t xml:space="preserve"> </w:t>
-      </w:r>
-      <w:r>
-        <w:rPr>
-          <w:rFonts w:cstheme="minorHAnsi"/>
-          <w:color w:val="00000A"/>
-        </w:rPr>
-        <w:t>QA</w:t>
+        <w:t>INGENIERO/A QA</w:t>
       </w:r>
       <w:r>
         <w:rPr>
@@ -810,14 +1991,7 @@
           <w:rFonts w:cstheme="minorHAnsi"/>
           <w:color w:val="00000A"/>
         </w:rPr>
-        <w:t>SCRUM</w:t>
-      </w:r>
-      <w:r>
-        <w:rPr>
-          <w:rFonts w:cstheme="minorHAnsi"/>
-          <w:color w:val="00000A"/>
-        </w:rPr>
-        <w:t xml:space="preserve"> </w:t>
+        <w:t xml:space="preserve">SCRUM </w:t>
       </w:r>
       <w:proofErr w:type="gramStart"/>
       <w:r>
@@ -840,21 +2014,7 @@
           <w:rFonts w:cstheme="minorHAnsi"/>
           <w:color w:val="00000A"/>
         </w:rPr>
-        <w:t>ARQUITECTO/A</w:t>
-      </w:r>
-      <w:r>
-        <w:rPr>
-          <w:rFonts w:cstheme="minorHAnsi"/>
-          <w:color w:val="00000A"/>
-        </w:rPr>
-        <w:t xml:space="preserve"> </w:t>
-      </w:r>
-      <w:r>
-        <w:rPr>
-          <w:rFonts w:cstheme="minorHAnsi"/>
-          <w:color w:val="00000A"/>
-        </w:rPr>
-        <w:t>BACK-END</w:t>
+        <w:t>ARQUITECTO/A BACK-END</w:t>
       </w:r>
       <w:r>
         <w:rPr>
@@ -868,21 +2028,7 @@
           <w:rFonts w:cstheme="minorHAnsi"/>
           <w:color w:val="00000A"/>
         </w:rPr>
-        <w:t>DESARROLLADOR/A</w:t>
-      </w:r>
-      <w:r>
-        <w:rPr>
-          <w:rFonts w:cstheme="minorHAnsi"/>
-          <w:color w:val="00000A"/>
-        </w:rPr>
-        <w:t xml:space="preserve"> </w:t>
-      </w:r>
-      <w:r>
-        <w:rPr>
-          <w:rFonts w:cstheme="minorHAnsi"/>
-          <w:color w:val="00000A"/>
-        </w:rPr>
-        <w:t>ANDROID</w:t>
+        <w:t>DESARROLLADOR/A ANDROID</w:t>
       </w:r>
       <w:r>
         <w:rPr>
@@ -896,21 +2042,7 @@
           <w:rFonts w:cstheme="minorHAnsi"/>
           <w:color w:val="00000A"/>
         </w:rPr>
-        <w:t>IT BUSINESS</w:t>
-      </w:r>
-      <w:r>
-        <w:rPr>
-          <w:rFonts w:cstheme="minorHAnsi"/>
-          <w:color w:val="00000A"/>
-        </w:rPr>
-        <w:t xml:space="preserve"> </w:t>
-      </w:r>
-      <w:r>
-        <w:rPr>
-          <w:rFonts w:cstheme="minorHAnsi"/>
-          <w:color w:val="00000A"/>
-        </w:rPr>
-        <w:t>ANALYST</w:t>
+        <w:t>IT BUSINESS ANALYST</w:t>
       </w:r>
       <w:r>
         <w:rPr>
@@ -924,21 +2056,7 @@
           <w:rFonts w:cstheme="minorHAnsi"/>
           <w:color w:val="00000A"/>
         </w:rPr>
-        <w:t>INGENIERO/A</w:t>
-      </w:r>
-      <w:r>
-        <w:rPr>
-          <w:rFonts w:cstheme="minorHAnsi"/>
-          <w:color w:val="00000A"/>
-        </w:rPr>
-        <w:t xml:space="preserve"> </w:t>
-      </w:r>
-      <w:r>
-        <w:rPr>
-          <w:rFonts w:cstheme="minorHAnsi"/>
-          <w:color w:val="00000A"/>
-        </w:rPr>
-        <w:t>SOFTWARE FULLSTACK</w:t>
+        <w:t>INGENIERO/A SOFTWARE FULLSTACK</w:t>
       </w:r>
       <w:r>
         <w:rPr>
@@ -952,21 +2070,7 @@
           <w:rFonts w:cstheme="minorHAnsi"/>
           <w:color w:val="00000A"/>
         </w:rPr>
-        <w:t>ARQUITECTO/A</w:t>
-      </w:r>
-      <w:r>
-        <w:rPr>
-          <w:rFonts w:cstheme="minorHAnsi"/>
-          <w:color w:val="00000A"/>
-        </w:rPr>
-        <w:t xml:space="preserve"> </w:t>
-      </w:r>
-      <w:r>
-        <w:rPr>
-          <w:rFonts w:cstheme="minorHAnsi"/>
-          <w:color w:val="00000A"/>
-        </w:rPr>
-        <w:t>SISTEMAS DEVOPS</w:t>
+        <w:t>ARQUITECTO/A SISTEMAS DEVOPS</w:t>
       </w:r>
       <w:r>
         <w:rPr>
@@ -980,21 +2084,7 @@
           <w:rFonts w:cstheme="minorHAnsi"/>
           <w:color w:val="00000A"/>
         </w:rPr>
-        <w:t>JEFE DE</w:t>
-      </w:r>
-      <w:r>
-        <w:rPr>
-          <w:rFonts w:cstheme="minorHAnsi"/>
-          <w:color w:val="00000A"/>
-        </w:rPr>
-        <w:t xml:space="preserve"> </w:t>
-      </w:r>
-      <w:r>
-        <w:rPr>
-          <w:rFonts w:cstheme="minorHAnsi"/>
-          <w:color w:val="00000A"/>
-        </w:rPr>
-        <w:t>PROYECTO</w:t>
+        <w:t>JEFE DE PROYECTO</w:t>
       </w:r>
       <w:r>
         <w:rPr>
@@ -1637,15 +2727,7 @@
           <w:color w:val="222222"/>
           <w:shd w:val="clear" w:color="auto" w:fill="FFFFFF"/>
         </w:rPr>
-        <w:t xml:space="preserve"> </w:t>
-      </w:r>
-      <w:r>
-        <w:rPr>
-          <w:rFonts w:cstheme="minorHAnsi"/>
-          <w:color w:val="222222"/>
-          <w:shd w:val="clear" w:color="auto" w:fill="FFFFFF"/>
-        </w:rPr>
-        <w:t>es un proyecto de computación en la nube para proporcionar una infraestructura como servicio. Es un software libre y de código abierto distribuido bajo los términos de la licencia Apache.</w:t>
+        <w:t xml:space="preserve"> es un proyecto de computación en la nube para proporcionar una infraestructura como servicio. Es un software libre y de código abierto distribuido bajo los términos de la licencia Apache.</w:t>
       </w:r>
     </w:p>
     <w:p>
@@ -1880,15 +2962,7 @@
           <w:color w:val="222222"/>
           <w:shd w:val="clear" w:color="auto" w:fill="FFFFFF"/>
         </w:rPr>
-        <w:t xml:space="preserve">enkins, </w:t>
-      </w:r>
-      <w:r>
-        <w:rPr>
-          <w:rFonts w:cstheme="minorHAnsi"/>
-          <w:color w:val="222222"/>
-          <w:shd w:val="clear" w:color="auto" w:fill="FFFFFF"/>
-        </w:rPr>
-        <w:t xml:space="preserve">es un software de Integración continua open </w:t>
+        <w:t xml:space="preserve">enkins, es un software de Integración continua open </w:t>
       </w:r>
       <w:proofErr w:type="spellStart"/>
       <w:r>
@@ -2115,6 +3189,39 @@
         </w:rPr>
         <w:t>b.) Pasos para alcanzar nuestro objetivo</w:t>
       </w:r>
+      <w:r>
+        <w:rPr>
+          <w:rFonts w:cstheme="minorHAnsi"/>
+          <w:color w:val="2F5497"/>
+          <w:sz w:val="32"/>
+          <w:szCs w:val="32"/>
+        </w:rPr>
+        <w:fldChar w:fldCharType="begin"/>
+      </w:r>
+      <w:r>
+        <w:instrText xml:space="preserve"> XE "</w:instrText>
+      </w:r>
+      <w:r>
+        <w:rPr>
+          <w:rFonts w:cstheme="minorHAnsi"/>
+          <w:color w:val="2F5497"/>
+          <w:sz w:val="32"/>
+          <w:szCs w:val="32"/>
+        </w:rPr>
+        <w:instrText>b.) Pasos para alcanzar nuestro objetivo</w:instrText>
+      </w:r>
+      <w:r>
+        <w:instrText xml:space="preserve">" </w:instrText>
+      </w:r>
+      <w:r>
+        <w:rPr>
+          <w:rFonts w:cstheme="minorHAnsi"/>
+          <w:color w:val="2F5497"/>
+          <w:sz w:val="32"/>
+          <w:szCs w:val="32"/>
+        </w:rPr>
+        <w:fldChar w:fldCharType="end"/>
+      </w:r>
     </w:p>
     <w:p>
       <w:pPr>
@@ -2340,35 +3447,7 @@
           <w:rFonts w:cstheme="minorHAnsi"/>
           <w:color w:val="00000A"/>
         </w:rPr>
-        <w:t>,</w:t>
-      </w:r>
-      <w:r>
-        <w:rPr>
-          <w:rFonts w:cstheme="minorHAnsi"/>
-          <w:color w:val="00000A"/>
-        </w:rPr>
-        <w:t xml:space="preserve"> decir</w:t>
-      </w:r>
-      <w:r>
-        <w:rPr>
-          <w:rFonts w:cstheme="minorHAnsi"/>
-          <w:color w:val="00000A"/>
-        </w:rPr>
-        <w:t>,</w:t>
-      </w:r>
-      <w:r>
-        <w:rPr>
-          <w:rFonts w:cstheme="minorHAnsi"/>
-          <w:color w:val="00000A"/>
-        </w:rPr>
-        <w:t xml:space="preserve"> que alguna de las habilidades que buscan en un empleado </w:t>
-      </w:r>
-      <w:r>
-        <w:rPr>
-          <w:rFonts w:cstheme="minorHAnsi"/>
-          <w:color w:val="00000A"/>
-        </w:rPr>
-        <w:t xml:space="preserve">esta empresa creo que dispongo de ellas. Aun </w:t>
+        <w:t xml:space="preserve">, decir, que alguna de las habilidades que buscan en un empleado esta empresa creo que dispongo de ellas. Aun </w:t>
       </w:r>
       <w:r>
         <w:rPr>
@@ -2460,7 +3539,7 @@
           <w:u w:val="single"/>
         </w:rPr>
       </w:pPr>
-      <w:hyperlink r:id="rId5" w:history="1">
+      <w:hyperlink r:id="rId10" w:history="1">
         <w:r>
           <w:rPr>
             <w:rStyle w:val="Hipervnculo"/>
@@ -2501,7 +3580,7 @@
           <w:u w:val="single"/>
         </w:rPr>
       </w:pPr>
-      <w:hyperlink r:id="rId6" w:history="1">
+      <w:hyperlink r:id="rId11" w:history="1">
         <w:r>
           <w:rPr>
             <w:rStyle w:val="Hipervnculo"/>
@@ -2552,7 +3631,7 @@
           <w:u w:val="single"/>
         </w:rPr>
       </w:pPr>
-      <w:hyperlink r:id="rId7" w:history="1">
+      <w:hyperlink r:id="rId12" w:history="1">
         <w:r>
           <w:rPr>
             <w:rStyle w:val="Hipervnculo"/>
@@ -2593,7 +3672,7 @@
           <w:u w:val="single"/>
         </w:rPr>
       </w:pPr>
-      <w:hyperlink r:id="rId8" w:history="1">
+      <w:hyperlink r:id="rId13" w:history="1">
         <w:r>
           <w:rPr>
             <w:rStyle w:val="Hipervnculo"/>
@@ -2630,7 +3709,7 @@
           <w:u w:val="single"/>
         </w:rPr>
       </w:pPr>
-      <w:hyperlink r:id="rId9" w:history="1">
+      <w:hyperlink r:id="rId14" w:history="1">
         <w:r>
           <w:rPr>
             <w:rStyle w:val="Hipervnculo"/>
@@ -2711,6 +3790,7 @@
       </w:pPr>
     </w:p>
     <w:sectPr>
+      <w:type w:val="continuous"/>
       <w:pgSz w:w="11906" w:h="16838"/>
       <w:pgMar w:top="1417" w:right="1701" w:bottom="1417" w:left="1701" w:header="708" w:footer="708" w:gutter="0"/>
       <w:cols w:space="708"/>
@@ -2718,6 +3798,73 @@
     </w:sectPr>
   </w:body>
 </w:document>
+</file>
+
+<file path=word/endnotes.xml><?xml version="1.0" encoding="utf-8"?>
+<w:endnotes xmlns:wpc="http://schemas.microsoft.com/office/word/2010/wordprocessingCanvas" xmlns:cx="http://schemas.microsoft.com/office/drawing/2014/chartex" xmlns:cx1="http://schemas.microsoft.com/office/drawing/2015/9/8/chartex" xmlns:cx2="http://schemas.microsoft.com/office/drawing/2015/10/21/chartex" xmlns:cx3="http://schemas.microsoft.com/office/drawing/2016/5/9/chartex" xmlns:cx4="http://schemas.microsoft.com/office/drawing/2016/5/10/chartex" xmlns:cx5="http://schemas.microsoft.com/office/drawing/2016/5/11/chartex" xmlns:cx6="http://schemas.microsoft.com/office/drawing/2016/5/12/chartex" xmlns:cx7="http://schemas.microsoft.com/office/drawing/2016/5/13/chartex" xmlns:cx8="http://schemas.microsoft.com/office/drawing/2016/5/14/chartex" xmlns:mc="http://schemas.openxmlformats.org/markup-compatibility/2006" xmlns:aink="http://schemas.microsoft.com/office/drawing/2016/ink" xmlns:am3d="http://schemas.microsoft.com/office/drawing/2017/model3d" xmlns:o="urn:schemas-microsoft-com:office:office" xmlns:r="http://schemas.openxmlformats.org/officeDocument/2006/relationships" xmlns:m="http://schemas.openxmlformats.org/officeDocument/2006/math" xmlns:v="urn:schemas-microsoft-com:vml" xmlns:wp14="http://schemas.microsoft.com/office/word/2010/wordprocessingDrawing" xmlns:wp="http://schemas.openxmlformats.org/drawingml/2006/wordprocessingDrawing" xmlns:w10="urn:schemas-microsoft-com:office:word" xmlns:w="http://schemas.openxmlformats.org/wordprocessingml/2006/main" xmlns:w14="http://schemas.microsoft.com/office/word/2010/wordml" xmlns:w15="http://schemas.microsoft.com/office/word/2012/wordml" xmlns:w16cid="http://schemas.microsoft.com/office/word/2016/wordml/cid" xmlns:w16se="http://schemas.microsoft.com/office/word/2015/wordml/symex" xmlns:wpg="http://schemas.microsoft.com/office/word/2010/wordprocessingGroup" xmlns:wpi="http://schemas.microsoft.com/office/word/2010/wordprocessingInk" xmlns:wne="http://schemas.microsoft.com/office/word/2006/wordml" xmlns:wps="http://schemas.microsoft.com/office/word/2010/wordprocessingShape" mc:Ignorable="w14 w15 w16se w16cid wp14">
+  <w:endnote w:type="separator" w:id="-1">
+    <w:p>
+      <w:pPr>
+        <w:spacing w:after="0" w:line="240" w:lineRule="auto"/>
+      </w:pPr>
+      <w:r>
+        <w:separator/>
+      </w:r>
+    </w:p>
+  </w:endnote>
+  <w:endnote w:type="continuationSeparator" w:id="0">
+    <w:p>
+      <w:pPr>
+        <w:spacing w:after="0" w:line="240" w:lineRule="auto"/>
+      </w:pPr>
+      <w:r>
+        <w:continuationSeparator/>
+      </w:r>
+    </w:p>
+  </w:endnote>
+</w:endnotes>
+</file>
+
+<file path=word/footnotes.xml><?xml version="1.0" encoding="utf-8"?>
+<w:footnotes xmlns:wpc="http://schemas.microsoft.com/office/word/2010/wordprocessingCanvas" xmlns:cx="http://schemas.microsoft.com/office/drawing/2014/chartex" xmlns:cx1="http://schemas.microsoft.com/office/drawing/2015/9/8/chartex" xmlns:cx2="http://schemas.microsoft.com/office/drawing/2015/10/21/chartex" xmlns:cx3="http://schemas.microsoft.com/office/drawing/2016/5/9/chartex" xmlns:cx4="http://schemas.microsoft.com/office/drawing/2016/5/10/chartex" xmlns:cx5="http://schemas.microsoft.com/office/drawing/2016/5/11/chartex" xmlns:cx6="http://schemas.microsoft.com/office/drawing/2016/5/12/chartex" xmlns:cx7="http://schemas.microsoft.com/office/drawing/2016/5/13/chartex" xmlns:cx8="http://schemas.microsoft.com/office/drawing/2016/5/14/chartex" xmlns:mc="http://schemas.openxmlformats.org/markup-compatibility/2006" xmlns:aink="http://schemas.microsoft.com/office/drawing/2016/ink" xmlns:am3d="http://schemas.microsoft.com/office/drawing/2017/model3d" xmlns:o="urn:schemas-microsoft-com:office:office" xmlns:r="http://schemas.openxmlformats.org/officeDocument/2006/relationships" xmlns:m="http://schemas.openxmlformats.org/officeDocument/2006/math" xmlns:v="urn:schemas-microsoft-com:vml" xmlns:wp14="http://schemas.microsoft.com/office/word/2010/wordprocessingDrawing" xmlns:wp="http://schemas.openxmlformats.org/drawingml/2006/wordprocessingDrawing" xmlns:w10="urn:schemas-microsoft-com:office:word" xmlns:w="http://schemas.openxmlformats.org/wordprocessingml/2006/main" xmlns:w14="http://schemas.microsoft.com/office/word/2010/wordml" xmlns:w15="http://schemas.microsoft.com/office/word/2012/wordml" xmlns:w16cid="http://schemas.microsoft.com/office/word/2016/wordml/cid" xmlns:w16se="http://schemas.microsoft.com/office/word/2015/wordml/symex" xmlns:wpg="http://schemas.microsoft.com/office/word/2010/wordprocessingGroup" xmlns:wpi="http://schemas.microsoft.com/office/word/2010/wordprocessingInk" xmlns:wne="http://schemas.microsoft.com/office/word/2006/wordml" xmlns:wps="http://schemas.microsoft.com/office/word/2010/wordprocessingShape" mc:Ignorable="w14 w15 w16se w16cid wp14">
+  <w:footnote w:type="separator" w:id="-1">
+    <w:p>
+      <w:pPr>
+        <w:spacing w:after="0" w:line="240" w:lineRule="auto"/>
+      </w:pPr>
+      <w:r>
+        <w:separator/>
+      </w:r>
+    </w:p>
+  </w:footnote>
+  <w:footnote w:type="continuationSeparator" w:id="0">
+    <w:p>
+      <w:pPr>
+        <w:spacing w:after="0" w:line="240" w:lineRule="auto"/>
+      </w:pPr>
+      <w:r>
+        <w:continuationSeparator/>
+      </w:r>
+    </w:p>
+  </w:footnote>
+</w:footnotes>
+</file>
+
+<file path=word/header1.xml><?xml version="1.0" encoding="utf-8"?>
+<w:hdr xmlns:wpc="http://schemas.microsoft.com/office/word/2010/wordprocessingCanvas" xmlns:cx="http://schemas.microsoft.com/office/drawing/2014/chartex" xmlns:cx1="http://schemas.microsoft.com/office/drawing/2015/9/8/chartex" xmlns:cx2="http://schemas.microsoft.com/office/drawing/2015/10/21/chartex" xmlns:cx3="http://schemas.microsoft.com/office/drawing/2016/5/9/chartex" xmlns:cx4="http://schemas.microsoft.com/office/drawing/2016/5/10/chartex" xmlns:cx5="http://schemas.microsoft.com/office/drawing/2016/5/11/chartex" xmlns:cx6="http://schemas.microsoft.com/office/drawing/2016/5/12/chartex" xmlns:cx7="http://schemas.microsoft.com/office/drawing/2016/5/13/chartex" xmlns:cx8="http://schemas.microsoft.com/office/drawing/2016/5/14/chartex" xmlns:mc="http://schemas.openxmlformats.org/markup-compatibility/2006" xmlns:aink="http://schemas.microsoft.com/office/drawing/2016/ink" xmlns:am3d="http://schemas.microsoft.com/office/drawing/2017/model3d" xmlns:o="urn:schemas-microsoft-com:office:office" xmlns:r="http://schemas.openxmlformats.org/officeDocument/2006/relationships" xmlns:m="http://schemas.openxmlformats.org/officeDocument/2006/math" xmlns:v="urn:schemas-microsoft-com:vml" xmlns:wp14="http://schemas.microsoft.com/office/word/2010/wordprocessingDrawing" xmlns:wp="http://schemas.openxmlformats.org/drawingml/2006/wordprocessingDrawing" xmlns:w10="urn:schemas-microsoft-com:office:word" xmlns:w="http://schemas.openxmlformats.org/wordprocessingml/2006/main" xmlns:w14="http://schemas.microsoft.com/office/word/2010/wordml" xmlns:w15="http://schemas.microsoft.com/office/word/2012/wordml" xmlns:w16cid="http://schemas.microsoft.com/office/word/2016/wordml/cid" xmlns:w16se="http://schemas.microsoft.com/office/word/2015/wordml/symex" xmlns:wpg="http://schemas.microsoft.com/office/word/2010/wordprocessingGroup" xmlns:wpi="http://schemas.microsoft.com/office/word/2010/wordprocessingInk" xmlns:wne="http://schemas.microsoft.com/office/word/2006/wordml" xmlns:wps="http://schemas.microsoft.com/office/word/2010/wordprocessingShape" mc:Ignorable="w14 w15 w16se w16cid wp14">
+  <w:p>
+    <w:pPr>
+      <w:pStyle w:val="Encabezado"/>
+    </w:pPr>
+    <w:r>
+      <w:tab/>
+    </w:r>
+    <w:r>
+      <w:tab/>
+      <w:t>Grupo 32</w:t>
+    </w:r>
+  </w:p>
+</w:hdr>
 </file>
 
 <file path=word/numbering.xml><?xml version="1.0" encoding="utf-8"?>
@@ -3684,6 +4831,85 @@
       <w:lang w:eastAsia="es-ES"/>
     </w:rPr>
   </w:style>
+  <w:style w:type="paragraph" w:styleId="NormalWeb">
+    <w:name w:val="Normal (Web)"/>
+    <w:basedOn w:val="Normal"/>
+    <w:uiPriority w:val="99"/>
+    <w:semiHidden/>
+    <w:unhideWhenUsed/>
+    <w:rsid w:val="007B0EB7"/>
+    <w:pPr>
+      <w:spacing w:before="100" w:beforeAutospacing="1" w:after="100" w:afterAutospacing="1" w:line="240" w:lineRule="auto"/>
+    </w:pPr>
+    <w:rPr>
+      <w:rFonts w:ascii="Times New Roman" w:eastAsia="Times New Roman" w:hAnsi="Times New Roman" w:cs="Times New Roman"/>
+      <w:sz w:val="24"/>
+      <w:szCs w:val="24"/>
+      <w:lang w:eastAsia="es-ES"/>
+    </w:rPr>
+  </w:style>
+  <w:style w:type="character" w:customStyle="1" w:styleId="apple-tab-span">
+    <w:name w:val="apple-tab-span"/>
+    <w:basedOn w:val="Fuentedeprrafopredeter"/>
+    <w:rsid w:val="007B0EB7"/>
+  </w:style>
+  <w:style w:type="paragraph" w:styleId="Encabezado">
+    <w:name w:val="header"/>
+    <w:basedOn w:val="Normal"/>
+    <w:link w:val="EncabezadoCar"/>
+    <w:uiPriority w:val="99"/>
+    <w:unhideWhenUsed/>
+    <w:rsid w:val="007B0EB7"/>
+    <w:pPr>
+      <w:tabs>
+        <w:tab w:val="center" w:pos="4252"/>
+        <w:tab w:val="right" w:pos="8504"/>
+      </w:tabs>
+      <w:spacing w:after="0" w:line="240" w:lineRule="auto"/>
+    </w:pPr>
+  </w:style>
+  <w:style w:type="character" w:customStyle="1" w:styleId="EncabezadoCar">
+    <w:name w:val="Encabezado Car"/>
+    <w:basedOn w:val="Fuentedeprrafopredeter"/>
+    <w:link w:val="Encabezado"/>
+    <w:uiPriority w:val="99"/>
+    <w:rsid w:val="007B0EB7"/>
+  </w:style>
+  <w:style w:type="paragraph" w:styleId="Piedepgina">
+    <w:name w:val="footer"/>
+    <w:basedOn w:val="Normal"/>
+    <w:link w:val="PiedepginaCar"/>
+    <w:uiPriority w:val="99"/>
+    <w:unhideWhenUsed/>
+    <w:rsid w:val="007B0EB7"/>
+    <w:pPr>
+      <w:tabs>
+        <w:tab w:val="center" w:pos="4252"/>
+        <w:tab w:val="right" w:pos="8504"/>
+      </w:tabs>
+      <w:spacing w:after="0" w:line="240" w:lineRule="auto"/>
+    </w:pPr>
+  </w:style>
+  <w:style w:type="character" w:customStyle="1" w:styleId="PiedepginaCar">
+    <w:name w:val="Pie de página Car"/>
+    <w:basedOn w:val="Fuentedeprrafopredeter"/>
+    <w:link w:val="Piedepgina"/>
+    <w:uiPriority w:val="99"/>
+    <w:rsid w:val="007B0EB7"/>
+  </w:style>
+  <w:style w:type="paragraph" w:styleId="ndice1">
+    <w:name w:val="index 1"/>
+    <w:basedOn w:val="Normal"/>
+    <w:next w:val="Normal"/>
+    <w:autoRedefine/>
+    <w:uiPriority w:val="99"/>
+    <w:unhideWhenUsed/>
+    <w:rsid w:val="007B0EB7"/>
+    <w:pPr>
+      <w:spacing w:after="0" w:line="240" w:lineRule="auto"/>
+      <w:ind w:left="220" w:hanging="220"/>
+    </w:pPr>
+  </w:style>
 </w:styles>
 </file>
 
@@ -3980,4 +5206,16 @@
     </a:ext>
   </a:extLst>
 </a:theme>
+</file>
+
+<file path=customXml/item1.xml><?xml version="1.0" encoding="utf-8"?>
+<b:Sources xmlns:b="http://schemas.openxmlformats.org/officeDocument/2006/bibliography" xmlns="http://schemas.openxmlformats.org/officeDocument/2006/bibliography" SelectedStyle="\APASixthEditionOfficeOnline.xsl" StyleName="APA" Version="6"/>
+</file>
+
+<file path=customXml/itemProps1.xml><?xml version="1.0" encoding="utf-8"?>
+<ds:datastoreItem xmlns:ds="http://schemas.openxmlformats.org/officeDocument/2006/customXml" ds:itemID="{B8A24C02-8007-4CAF-B835-3A0E2E120DEB}">
+  <ds:schemaRefs>
+    <ds:schemaRef ds:uri="http://schemas.openxmlformats.org/officeDocument/2006/bibliography"/>
+  </ds:schemaRefs>
+</ds:datastoreItem>
 </file>
</xml_diff>